<commit_message>
Voltei - Arquivos e Generis
</commit_message>
<xml_diff>
--- a/Conceitos diversos C#.docx
+++ b/Conceitos diversos C#.docx
@@ -8,6 +8,7 @@
         <w:rPr>
           <w:b/>
           <w:sz w:val="32"/>
+          <w:u w:val="single"/>
         </w:rPr>
       </w:pPr>
       <w:r>
@@ -24,6 +25,8 @@
         </w:rPr>
         <w:t xml:space="preserve"> - Ao final do curso organizar tudo</w:t>
       </w:r>
+      <w:bookmarkStart w:id="0" w:name="_GoBack"/>
+      <w:bookmarkEnd w:id="0"/>
     </w:p>
     <w:p>
       <w:pPr>
@@ -49,6 +52,7 @@
           <w:u w:val="single"/>
         </w:rPr>
       </w:pPr>
+      <w:proofErr w:type="spellStart"/>
       <w:r>
         <w:rPr>
           <w:b/>
@@ -57,7 +61,89 @@
           <w:szCs w:val="32"/>
           <w:u w:val="single"/>
         </w:rPr>
-        <w:t>Upcastin/Downcasting:</w:t>
+        <w:t>Type</w:t>
+      </w:r>
+      <w:proofErr w:type="spellEnd"/>
+      <w:r>
+        <w:rPr>
+          <w:b/>
+          <w:i/>
+          <w:sz w:val="40"/>
+          <w:szCs w:val="32"/>
+          <w:u w:val="single"/>
+        </w:rPr>
+        <w:t xml:space="preserve"> </w:t>
+      </w:r>
+      <w:proofErr w:type="spellStart"/>
+      <w:r>
+        <w:rPr>
+          <w:b/>
+          <w:i/>
+          <w:sz w:val="40"/>
+          <w:szCs w:val="32"/>
+          <w:u w:val="single"/>
+        </w:rPr>
+        <w:t>Safety</w:t>
+      </w:r>
+      <w:proofErr w:type="spellEnd"/>
+      <w:r>
+        <w:rPr>
+          <w:b/>
+          <w:i/>
+          <w:sz w:val="40"/>
+          <w:szCs w:val="32"/>
+          <w:u w:val="single"/>
+        </w:rPr>
+        <w:t>:</w:t>
+      </w:r>
+    </w:p>
+    <w:p>
+      <w:pPr>
+        <w:rPr>
+          <w:b/>
+          <w:i/>
+          <w:sz w:val="40"/>
+          <w:szCs w:val="32"/>
+          <w:u w:val="single"/>
+        </w:rPr>
+      </w:pPr>
+    </w:p>
+    <w:p>
+      <w:pPr>
+        <w:pStyle w:val="PargrafodaLista"/>
+        <w:numPr>
+          <w:ilvl w:val="0"/>
+          <w:numId w:val="1"/>
+        </w:numPr>
+        <w:rPr>
+          <w:b/>
+          <w:i/>
+          <w:sz w:val="40"/>
+          <w:szCs w:val="32"/>
+          <w:u w:val="single"/>
+        </w:rPr>
+      </w:pPr>
+      <w:proofErr w:type="spellStart"/>
+      <w:r>
+        <w:rPr>
+          <w:b/>
+          <w:i/>
+          <w:sz w:val="40"/>
+          <w:szCs w:val="32"/>
+          <w:u w:val="single"/>
+        </w:rPr>
+        <w:t>Using</w:t>
+      </w:r>
+      <w:proofErr w:type="spellEnd"/>
+      <w:r>
+        <w:rPr>
+          <w:b/>
+          <w:i/>
+          <w:sz w:val="40"/>
+          <w:szCs w:val="32"/>
+          <w:u w:val="single"/>
+        </w:rPr>
+        <w:t xml:space="preserve">: </w:t>
       </w:r>
     </w:p>
     <w:p>
@@ -69,7 +155,6 @@
           <w:i/>
           <w:sz w:val="40"/>
           <w:szCs w:val="32"/>
-          <w:u w:val="single"/>
         </w:rPr>
       </w:pPr>
     </w:p>
@@ -88,6 +173,7 @@
           <w:u w:val="single"/>
         </w:rPr>
       </w:pPr>
+      <w:proofErr w:type="spellStart"/>
       <w:r>
         <w:rPr>
           <w:b/>
@@ -96,7 +182,188 @@
           <w:szCs w:val="32"/>
           <w:u w:val="single"/>
         </w:rPr>
-        <w:t xml:space="preserve">Classe/métodos selados: </w:t>
+        <w:t>Equals</w:t>
+      </w:r>
+      <w:proofErr w:type="spellEnd"/>
+      <w:r>
+        <w:rPr>
+          <w:b/>
+          <w:i/>
+          <w:sz w:val="40"/>
+          <w:szCs w:val="32"/>
+          <w:u w:val="single"/>
+        </w:rPr>
+        <w:t xml:space="preserve">: </w:t>
+      </w:r>
+    </w:p>
+    <w:p>
+      <w:pPr>
+        <w:pStyle w:val="PargrafodaLista"/>
+        <w:rPr>
+          <w:b/>
+          <w:i/>
+          <w:sz w:val="40"/>
+          <w:szCs w:val="32"/>
+          <w:u w:val="single"/>
+        </w:rPr>
+      </w:pPr>
+    </w:p>
+    <w:p>
+      <w:pPr>
+        <w:pStyle w:val="PargrafodaLista"/>
+        <w:numPr>
+          <w:ilvl w:val="0"/>
+          <w:numId w:val="1"/>
+        </w:numPr>
+        <w:rPr>
+          <w:b/>
+          <w:i/>
+          <w:sz w:val="40"/>
+          <w:szCs w:val="32"/>
+          <w:u w:val="single"/>
+        </w:rPr>
+      </w:pPr>
+      <w:r>
+        <w:rPr>
+          <w:b/>
+          <w:i/>
+          <w:sz w:val="40"/>
+          <w:szCs w:val="32"/>
+          <w:u w:val="single"/>
+        </w:rPr>
+        <w:t>Conjunto:</w:t>
+      </w:r>
+    </w:p>
+    <w:p>
+      <w:pPr>
+        <w:pStyle w:val="PargrafodaLista"/>
+        <w:rPr>
+          <w:b/>
+          <w:i/>
+          <w:sz w:val="40"/>
+          <w:szCs w:val="32"/>
+          <w:u w:val="single"/>
+        </w:rPr>
+      </w:pPr>
+    </w:p>
+    <w:p>
+      <w:pPr>
+        <w:pStyle w:val="PargrafodaLista"/>
+        <w:numPr>
+          <w:ilvl w:val="0"/>
+          <w:numId w:val="1"/>
+        </w:numPr>
+        <w:rPr>
+          <w:b/>
+          <w:i/>
+          <w:sz w:val="40"/>
+          <w:szCs w:val="32"/>
+          <w:u w:val="single"/>
+        </w:rPr>
+      </w:pPr>
+      <w:proofErr w:type="spellStart"/>
+      <w:r>
+        <w:rPr>
+          <w:b/>
+          <w:i/>
+          <w:sz w:val="40"/>
+          <w:szCs w:val="32"/>
+          <w:u w:val="single"/>
+        </w:rPr>
+        <w:t>HashSet</w:t>
+      </w:r>
+      <w:proofErr w:type="spellEnd"/>
+      <w:r>
+        <w:rPr>
+          <w:b/>
+          <w:i/>
+          <w:sz w:val="40"/>
+          <w:szCs w:val="32"/>
+          <w:u w:val="single"/>
+        </w:rPr>
+        <w:t xml:space="preserve"> e </w:t>
+      </w:r>
+      <w:proofErr w:type="spellStart"/>
+      <w:r>
+        <w:rPr>
+          <w:b/>
+          <w:i/>
+          <w:sz w:val="40"/>
+          <w:szCs w:val="32"/>
+          <w:u w:val="single"/>
+        </w:rPr>
+        <w:t>SortedSet</w:t>
+      </w:r>
+      <w:proofErr w:type="spellEnd"/>
+      <w:r>
+        <w:rPr>
+          <w:b/>
+          <w:i/>
+          <w:sz w:val="40"/>
+          <w:szCs w:val="32"/>
+          <w:u w:val="single"/>
+        </w:rPr>
+        <w:t>:</w:t>
+      </w:r>
+    </w:p>
+    <w:p>
+      <w:pPr>
+        <w:pStyle w:val="PargrafodaLista"/>
+        <w:rPr>
+          <w:b/>
+          <w:i/>
+          <w:sz w:val="40"/>
+          <w:szCs w:val="32"/>
+          <w:u w:val="single"/>
+        </w:rPr>
+      </w:pPr>
+    </w:p>
+    <w:p>
+      <w:pPr>
+        <w:pStyle w:val="PargrafodaLista"/>
+        <w:numPr>
+          <w:ilvl w:val="0"/>
+          <w:numId w:val="1"/>
+        </w:numPr>
+        <w:rPr>
+          <w:b/>
+          <w:i/>
+          <w:sz w:val="40"/>
+          <w:szCs w:val="32"/>
+          <w:u w:val="single"/>
+        </w:rPr>
+      </w:pPr>
+      <w:r>
+        <w:rPr>
+          <w:b/>
+          <w:i/>
+          <w:sz w:val="40"/>
+          <w:szCs w:val="32"/>
+          <w:u w:val="single"/>
+        </w:rPr>
+        <w:t xml:space="preserve">Coleções </w:t>
+      </w:r>
+      <w:proofErr w:type="spellStart"/>
+      <w:r>
+        <w:rPr>
+          <w:b/>
+          <w:i/>
+          <w:sz w:val="40"/>
+          <w:szCs w:val="32"/>
+          <w:u w:val="single"/>
+        </w:rPr>
+        <w:t>Hash</w:t>
+      </w:r>
+      <w:proofErr w:type="spellEnd"/>
+      <w:r>
+        <w:rPr>
+          <w:b/>
+          <w:i/>
+          <w:sz w:val="40"/>
+          <w:szCs w:val="32"/>
+          <w:u w:val="single"/>
+        </w:rPr>
+        <w:t xml:space="preserve">: </w:t>
       </w:r>
     </w:p>
     <w:p>
@@ -135,6 +402,133 @@
           <w:szCs w:val="32"/>
           <w:u w:val="single"/>
         </w:rPr>
+        <w:t xml:space="preserve">Boxing/Unboxing: </w:t>
+      </w:r>
+    </w:p>
+    <w:p>
+      <w:pPr>
+        <w:pStyle w:val="PargrafodaLista"/>
+        <w:ind w:left="360"/>
+        <w:rPr>
+          <w:b/>
+          <w:i/>
+          <w:sz w:val="40"/>
+          <w:szCs w:val="32"/>
+          <w:u w:val="single"/>
+        </w:rPr>
+      </w:pPr>
+    </w:p>
+    <w:p>
+      <w:pPr>
+        <w:pStyle w:val="PargrafodaLista"/>
+        <w:numPr>
+          <w:ilvl w:val="0"/>
+          <w:numId w:val="1"/>
+        </w:numPr>
+        <w:rPr>
+          <w:b/>
+          <w:i/>
+          <w:sz w:val="40"/>
+          <w:szCs w:val="32"/>
+          <w:u w:val="single"/>
+        </w:rPr>
+      </w:pPr>
+      <w:r>
+        <w:rPr>
+          <w:b/>
+          <w:i/>
+          <w:sz w:val="40"/>
+          <w:szCs w:val="32"/>
+          <w:u w:val="single"/>
+        </w:rPr>
+        <w:t>Tipo Casting/</w:t>
+      </w:r>
+      <w:r>
+        <w:rPr>
+          <w:b/>
+          <w:i/>
+          <w:sz w:val="40"/>
+          <w:szCs w:val="32"/>
+          <w:u w:val="single"/>
+        </w:rPr>
+        <w:t>Upcastin/Downcasting:</w:t>
+      </w:r>
+    </w:p>
+    <w:p>
+      <w:pPr>
+        <w:pStyle w:val="PargrafodaLista"/>
+        <w:ind w:left="360"/>
+        <w:rPr>
+          <w:b/>
+          <w:i/>
+          <w:sz w:val="40"/>
+          <w:szCs w:val="32"/>
+          <w:u w:val="single"/>
+        </w:rPr>
+      </w:pPr>
+    </w:p>
+    <w:p>
+      <w:pPr>
+        <w:pStyle w:val="PargrafodaLista"/>
+        <w:numPr>
+          <w:ilvl w:val="0"/>
+          <w:numId w:val="1"/>
+        </w:numPr>
+        <w:rPr>
+          <w:b/>
+          <w:i/>
+          <w:sz w:val="40"/>
+          <w:szCs w:val="32"/>
+          <w:u w:val="single"/>
+        </w:rPr>
+      </w:pPr>
+      <w:r>
+        <w:rPr>
+          <w:b/>
+          <w:i/>
+          <w:sz w:val="40"/>
+          <w:szCs w:val="32"/>
+          <w:u w:val="single"/>
+        </w:rPr>
+        <w:t xml:space="preserve">Classe/métodos selados: </w:t>
+      </w:r>
+    </w:p>
+    <w:p>
+      <w:pPr>
+        <w:pStyle w:val="PargrafodaLista"/>
+        <w:ind w:left="360"/>
+        <w:rPr>
+          <w:b/>
+          <w:i/>
+          <w:sz w:val="40"/>
+          <w:szCs w:val="32"/>
+          <w:u w:val="single"/>
+        </w:rPr>
+      </w:pPr>
+    </w:p>
+    <w:p>
+      <w:pPr>
+        <w:pStyle w:val="PargrafodaLista"/>
+        <w:numPr>
+          <w:ilvl w:val="0"/>
+          <w:numId w:val="1"/>
+        </w:numPr>
+        <w:rPr>
+          <w:b/>
+          <w:i/>
+          <w:sz w:val="40"/>
+          <w:szCs w:val="32"/>
+          <w:u w:val="single"/>
+        </w:rPr>
+      </w:pPr>
+      <w:r>
+        <w:rPr>
+          <w:b/>
+          <w:i/>
+          <w:sz w:val="40"/>
+          <w:szCs w:val="32"/>
+          <w:u w:val="single"/>
+        </w:rPr>
         <w:t xml:space="preserve">Vetor/Lista tipo Struct e Classe: </w:t>
       </w:r>
     </w:p>
@@ -149,8 +543,6 @@
           <w:u w:val="single"/>
         </w:rPr>
       </w:pPr>
-      <w:bookmarkStart w:id="0" w:name="_GoBack"/>
-      <w:bookmarkEnd w:id="0"/>
     </w:p>
     <w:p>
       <w:pPr>
@@ -443,14 +835,7 @@
         <w:rPr>
           <w:sz w:val="24"/>
         </w:rPr>
-        <w:t xml:space="preserve">o </w:t>
-      </w:r>
-      <w:r>
-        <w:rPr>
-          <w:sz w:val="24"/>
-        </w:rPr>
-        <w:lastRenderedPageBreak/>
-        <w:t>depende de nenhum atributo para ser chamado, não precisa de instância</w:t>
+        <w:t>o depende de nenhum atributo para ser chamado, não precisa de instância</w:t>
       </w:r>
       <w:r>
         <w:rPr>
@@ -617,6 +1002,7 @@
           <w:i/>
           <w:sz w:val="28"/>
         </w:rPr>
+        <w:lastRenderedPageBreak/>
         <w:t>O que é:</w:t>
       </w:r>
       <w:r>
@@ -912,7 +1298,6 @@
           <w:szCs w:val="32"/>
           <w:u w:val="single"/>
         </w:rPr>
-        <w:lastRenderedPageBreak/>
         <w:t xml:space="preserve">Sobrecarga: </w:t>
       </w:r>
     </w:p>
@@ -1587,7 +1972,6 @@
         <w:rPr>
           <w:sz w:val="24"/>
         </w:rPr>
-        <w:lastRenderedPageBreak/>
         <w:t>Getters</w:t>
       </w:r>
       <w:proofErr w:type="spellEnd"/>
@@ -1863,7 +2247,14 @@
         <w:rPr>
           <w:sz w:val="24"/>
         </w:rPr>
-        <w:t xml:space="preserve">são membros de uma classe que fornecem uma forma de acessar e modificar os campos (ou atributos) de maneira controlada. Elas combinam os conceitos de </w:t>
+        <w:t xml:space="preserve">são membros de uma classe que fornecem uma forma de acessar e modificar os campos (ou atributos) de maneira controlada. Elas </w:t>
+      </w:r>
+      <w:r>
+        <w:rPr>
+          <w:sz w:val="24"/>
+        </w:rPr>
+        <w:lastRenderedPageBreak/>
+        <w:t xml:space="preserve">combinam os conceitos de </w:t>
       </w:r>
       <w:r>
         <w:rPr>
@@ -2114,14 +2505,7 @@
         <w:rPr>
           <w:sz w:val="24"/>
         </w:rPr>
-        <w:t xml:space="preserve"> quando você deseja expor campos privados de uma classe de maneira controlada. Elas permitem </w:t>
-      </w:r>
-      <w:r>
-        <w:rPr>
-          <w:sz w:val="24"/>
-        </w:rPr>
-        <w:lastRenderedPageBreak/>
-        <w:t>que o campo seja acessado ou modificado de fora da classe, mas ainda fornecem controle interno sobre isso.</w:t>
+        <w:t xml:space="preserve"> quando você deseja expor campos privados de uma classe de maneira controlada. Elas permitem que o campo seja acessado ou modificado de fora da classe, mas ainda fornecem controle interno sobre isso.</w:t>
       </w:r>
     </w:p>
     <w:p>
@@ -2341,7 +2725,15 @@
           <w:sz w:val="24"/>
           <w:szCs w:val="24"/>
         </w:rPr>
-        <w:t xml:space="preserve">Ao usar properties, você garante que, caso a lógica de como os dados são acessados ou modificados mude no futuro, você pode simplesmente modificar os blocos </w:t>
+        <w:t xml:space="preserve">Ao usar properties, você garante que, caso a lógica de como os dados são acessados ou modificados mude no futuro, você pode simplesmente </w:t>
+      </w:r>
+      <w:r>
+        <w:rPr>
+          <w:sz w:val="24"/>
+          <w:szCs w:val="24"/>
+        </w:rPr>
+        <w:lastRenderedPageBreak/>
+        <w:t xml:space="preserve">modificar os blocos </w:t>
       </w:r>
       <w:r>
         <w:rPr>
@@ -2625,7 +3017,6 @@
           <w:sz w:val="24"/>
           <w:szCs w:val="24"/>
         </w:rPr>
-        <w:lastRenderedPageBreak/>
         <w:t>Quando não há necessidade de controle</w:t>
       </w:r>
       <w:r>
@@ -2819,6 +3210,7 @@
           <w:noProof/>
           <w:lang w:eastAsia="pt-BR"/>
         </w:rPr>
+        <w:lastRenderedPageBreak/>
         <w:drawing>
           <wp:inline distT="0" distB="0" distL="0" distR="0" wp14:anchorId="45E5450E" wp14:editId="7D3B7105">
             <wp:extent cx="4061252" cy="1413163"/>
@@ -3198,7 +3590,6 @@
           <w:i/>
           <w:sz w:val="28"/>
         </w:rPr>
-        <w:lastRenderedPageBreak/>
         <w:t xml:space="preserve">Benefício: </w:t>
       </w:r>
     </w:p>
@@ -3455,6 +3846,7 @@
           <w:noProof/>
           <w:lang w:eastAsia="pt-BR"/>
         </w:rPr>
+        <w:lastRenderedPageBreak/>
         <w:drawing>
           <wp:inline distT="0" distB="0" distL="0" distR="0" wp14:anchorId="2E657D70" wp14:editId="72DAFBA6">
             <wp:extent cx="3224330" cy="2945081"/>
@@ -4281,7 +4673,6 @@
           <w:szCs w:val="32"/>
           <w:u w:val="single"/>
         </w:rPr>
-        <w:lastRenderedPageBreak/>
         <w:t>Foreach(</w:t>
       </w:r>
       <w:proofErr w:type="gramEnd"/>
@@ -7652,7 +8043,7 @@
 </file>
 
 <file path=customXml/itemProps1.xml><?xml version="1.0" encoding="utf-8"?>
-<ds:datastoreItem xmlns:ds="http://schemas.openxmlformats.org/officeDocument/2006/customXml" ds:itemID="{CF26FE0A-90F2-4A4A-BB7C-D15B03D7355A}">
+<ds:datastoreItem xmlns:ds="http://schemas.openxmlformats.org/officeDocument/2006/customXml" ds:itemID="{453787E1-C9EA-4FCD-8E1B-16313782F0EB}">
   <ds:schemaRefs>
     <ds:schemaRef ds:uri="http://schemas.openxmlformats.org/officeDocument/2006/bibliography"/>
   </ds:schemaRefs>

</xml_diff>